<commit_message>
added bibtex library file and initial skeleton of the paper
</commit_message>
<xml_diff>
--- a/Misc/userQuestionnaire.docx
+++ b/Misc/userQuestionnaire.docx
@@ -54,6 +54,9 @@
       <w:r>
         <w:t>Traditional Keyboard and Mouse</w:t>
       </w:r>
+      <w:r>
+        <w:t xml:space="preserve"> </w:t>
+      </w:r>
     </w:p>
     <w:p>
       <w:pPr>
@@ -66,6 +69,9 @@
       <w:r>
         <w:t>Voice</w:t>
       </w:r>
+      <w:r>
+        <w:t xml:space="preserve"> </w:t>
+      </w:r>
     </w:p>
     <w:p>
       <w:pPr>
@@ -78,11 +84,9 @@
       <w:r>
         <w:t>Gaze</w:t>
       </w:r>
-    </w:p>
-    <w:p>
-      <w:pPr>
-        <w:pStyle w:val="ListParagraph"/>
-      </w:pPr>
+      <w:r>
+        <w:t xml:space="preserve"> </w:t>
+      </w:r>
     </w:p>
     <w:p>
       <w:pPr>

</xml_diff>